<commit_message>
modified software purpose again
</commit_message>
<xml_diff>
--- a/CS251-SE2014-Phase 1-SRS-Template.docx
+++ b/CS251-SE2014-Phase 1-SRS-Template.docx
@@ -52,14 +52,14 @@
       </w:pPr>
       <w:r>
         <w:rPr>
-          <w:rFonts w:ascii="Calibri" w:hAnsi="Calibri" w:cs="Calibri"/>
+          <w:rFonts w:ascii="Calibri" w:hAnsi="Calibri" w:eastAsia="SimSun" w:cs="Calibri"/>
           <w:color w:val="00000A"/>
           <w:sz w:val="22"/>
           <w:szCs w:val="22"/>
           <w:lang w:val="en-US" w:eastAsia="en-US" w:bidi="ar-SA"/>
         </w:rPr>
         <w:pict>
-          <v:shape id="Picture" o:spid="_x0000_s1027" type="#_x0000_t75" style="position:absolute;left:0;margin-top:8.55pt;height:74.3pt;width:79.9pt;mso-position-horizontal:center;rotation:0f;z-index:-251657216;" o:ole="f" fillcolor="#FFFFFF" filled="f" o:preferrelative="t" stroked="f" coordorigin="0,0" coordsize="21600,21600">
+          <v:shape id="Picture" o:spid="_x0000_s1027" type="#_x0000_t75" style="position:absolute;left:0;margin-top:8.55pt;height:74.3pt;width:79.9pt;mso-position-horizontal:center;rotation:0f;z-index:-251658240;" o:ole="f" fillcolor="#FFFFFF" filled="f" o:preferrelative="t" stroked="f" coordorigin="0,0" coordsize="21600,21600">
             <v:fill on="f" color2="#FFFFFF" focus="0%"/>
             <v:imagedata gain="65536f" blacklevel="0f" gamma="0" o:title="" r:id="rId7"/>
             <o:lock v:ext="edit" position="f" selection="f" grouping="f" rotation="f" cropping="f" text="f" aspectratio="t"/>
@@ -118,14 +118,14 @@
       </w:pPr>
       <w:r>
         <w:rPr>
-          <w:rFonts w:ascii="Calibri" w:hAnsi="Calibri" w:cs="Calibri"/>
+          <w:rFonts w:ascii="Calibri" w:hAnsi="Calibri" w:eastAsia="SimSun" w:cs="Calibri"/>
           <w:color w:val="00000A"/>
           <w:sz w:val="22"/>
           <w:szCs w:val="22"/>
           <w:lang w:val="en-US" w:eastAsia="en-US" w:bidi="ar-SA"/>
         </w:rPr>
         <w:pict>
-          <v:rect id="Rectangle 1026" o:spid="_x0000_s1028" style="position:absolute;left:0;margin-left:99.9pt;margin-top:12.65pt;height:182.4pt;width:298.85pt;mso-wrap-distance-bottom:5.7pt;mso-wrap-distance-left:5.7pt;mso-wrap-distance-right:5.7pt;mso-wrap-distance-top:5.7pt;rotation:0f;z-index:251658240;" o:ole="f" fillcolor="#FFFFFF" filled="t" o:preferrelative="t" stroked="t" coordsize="21600,21600">
+          <v:rect id="Rectangle 1026" o:spid="_x0000_s1028" style="position:absolute;left:0;margin-left:99.9pt;margin-top:12.65pt;height:182.4pt;width:298.85pt;mso-wrap-distance-bottom:5.7pt;mso-wrap-distance-left:5.7pt;mso-wrap-distance-right:5.7pt;mso-wrap-distance-top:5.7pt;rotation:0f;z-index:251659264;" o:ole="f" fillcolor="#FFFFFF" filled="t" o:preferrelative="t" stroked="t" coordsize="21600,21600">
             <v:stroke weight="0pt" color="#000000" color2="#FFFFFF" miterlimit="2"/>
             <v:imagedata gain="65536f" blacklevel="0f" gamma="0"/>
             <o:lock v:ext="edit" position="f" selection="f" grouping="f" rotation="f" cropping="f" text="f" aspectratio="f"/>
@@ -1523,73 +1523,255 @@
     </w:p>
     <w:p>
       <w:pPr>
+        <w:pStyle w:val="13"/>
         <w:rPr>
           <w:rFonts w:hint="default" w:ascii="Cambria" w:hAnsi="Cambria" w:cs="Cambria"/>
-        </w:rPr>
-      </w:pPr>
-      <w:r>
-        <w:rPr>
-          <w:rFonts w:hint="default" w:ascii="Cambria" w:hAnsi="Cambria" w:cs="Cambria"/>
-        </w:rPr>
-        <w:t>Social networking can be done for social purposes, business purposes or both. The programs show the associations between individuals and facilitate the acquisition of new contacts</w:t>
-      </w:r>
-      <w:r>
-        <w:rPr>
-          <w:rFonts w:hint="default" w:ascii="Cambria" w:hAnsi="Cambria" w:cs="Cambria"/>
-          <w:lang w:val="en-US"/>
-        </w:rPr>
-        <w:t>.</w:t>
-      </w:r>
-      <w:bookmarkStart w:id="13" w:name="_GoBack"/>
-      <w:bookmarkEnd w:id="13"/>
-      <w:r>
-        <w:rPr>
-          <w:rFonts w:hint="default" w:ascii="Cambria" w:hAnsi="Cambria" w:cs="Cambria"/>
-        </w:rPr>
-        <w:t>Examples of social networking have included Facebook, LinkedIn, Classmates.com and Yelp.</w:t>
-      </w:r>
-    </w:p>
-    <w:p>
-      <w:pPr>
-        <w:rPr>
-          <w:rFonts w:hint="default" w:ascii="Cambria" w:hAnsi="Cambria" w:cs="Cambria"/>
-          <w:lang w:val="en-US"/>
-        </w:rPr>
-      </w:pPr>
-      <w:r>
-        <w:rPr>
-          <w:rFonts w:hint="default" w:ascii="Cambria" w:hAnsi="Cambria" w:cs="Cambria"/>
-        </w:rPr>
-        <w:t>A social networking service is a platform to build social networks or social relations among people who share interests, activities, backgrounds or real-life connections. A social network service consists of a representation of each user (often a profile)</w:t>
-      </w:r>
-      <w:r>
-        <w:rPr>
-          <w:rFonts w:hint="default" w:ascii="Cambria" w:hAnsi="Cambria" w:cs="Cambria"/>
-          <w:lang w:val="en-US"/>
-        </w:rPr>
-        <w:t>.</w:t>
-      </w:r>
-    </w:p>
-    <w:p>
-      <w:r>
-        <w:rPr>
-          <w:rFonts w:hint="default"/>
           <w:b w:val="0"/>
           <w:bCs w:val="0"/>
           <w:color w:val="000000"/>
           <w:sz w:val="22"/>
           <w:szCs w:val="22"/>
         </w:rPr>
-        <w:t>Social networking sites are not only for you to communicate or interact with other people globally but, this is also one effective way for business promotion. A lot of business minded people these days are now doing business online and use these social networking sites to respond to customer queries. It isn't just a social media site used to socialize with your friends but also, represents a huge pool of information from day to day living</w:t>
-      </w:r>
-      <w:r>
-        <w:rPr>
-          <w:rFonts w:hint="default"/>
-          <w:b/>
-          <w:bCs/>
-          <w:color w:val="C00000"/>
-        </w:rPr>
-        <w:t>.</w:t>
+      </w:pPr>
+      <w:r>
+        <w:rPr>
+          <w:rFonts w:hint="default" w:ascii="Cambria" w:hAnsi="Cambria" w:cs="Cambria"/>
+          <w:b w:val="0"/>
+          <w:bCs w:val="0"/>
+          <w:color w:val="000000"/>
+          <w:sz w:val="22"/>
+          <w:szCs w:val="22"/>
+        </w:rPr>
+        <w:t>-we develop APL for social network to help people stay connected with other people</w:t>
+      </w:r>
+    </w:p>
+    <w:p>
+      <w:pPr>
+        <w:pStyle w:val="13"/>
+        <w:rPr>
+          <w:rFonts w:hint="default" w:ascii="Cambria" w:hAnsi="Cambria" w:cs="Cambria"/>
+          <w:b w:val="0"/>
+          <w:bCs w:val="0"/>
+          <w:color w:val="000000"/>
+          <w:sz w:val="22"/>
+          <w:szCs w:val="22"/>
+        </w:rPr>
+      </w:pPr>
+      <w:r>
+        <w:rPr>
+          <w:rFonts w:hint="default" w:ascii="Cambria" w:hAnsi="Cambria" w:cs="Cambria"/>
+          <w:b w:val="0"/>
+          <w:bCs w:val="0"/>
+          <w:color w:val="000000"/>
+          <w:sz w:val="22"/>
+          <w:szCs w:val="22"/>
+        </w:rPr>
+        <w:t>-you can create account for you and determine if you want it normal or  premium</w:t>
+      </w:r>
+    </w:p>
+    <w:p>
+      <w:pPr>
+        <w:pStyle w:val="13"/>
+        <w:rPr>
+          <w:rFonts w:hint="default" w:ascii="Cambria" w:hAnsi="Cambria" w:cs="Cambria"/>
+          <w:b w:val="0"/>
+          <w:bCs w:val="0"/>
+          <w:color w:val="000000"/>
+          <w:sz w:val="22"/>
+          <w:szCs w:val="22"/>
+        </w:rPr>
+      </w:pPr>
+      <w:r>
+        <w:rPr>
+          <w:rFonts w:hint="default" w:ascii="Cambria" w:hAnsi="Cambria" w:cs="Cambria"/>
+          <w:b w:val="0"/>
+          <w:bCs w:val="0"/>
+          <w:color w:val="000000"/>
+          <w:sz w:val="22"/>
+          <w:szCs w:val="22"/>
+        </w:rPr>
+        <w:t>-you can add friends and view them and delete some of them if you want</w:t>
+      </w:r>
+    </w:p>
+    <w:p>
+      <w:pPr>
+        <w:pStyle w:val="13"/>
+        <w:rPr>
+          <w:rFonts w:hint="default" w:ascii="Cambria" w:hAnsi="Cambria" w:cs="Cambria"/>
+          <w:b w:val="0"/>
+          <w:bCs w:val="0"/>
+          <w:color w:val="000000"/>
+          <w:sz w:val="22"/>
+          <w:szCs w:val="22"/>
+        </w:rPr>
+      </w:pPr>
+      <w:r>
+        <w:rPr>
+          <w:rFonts w:hint="default" w:ascii="Cambria" w:hAnsi="Cambria" w:cs="Cambria"/>
+          <w:b w:val="0"/>
+          <w:bCs w:val="0"/>
+          <w:color w:val="000000"/>
+          <w:sz w:val="22"/>
+          <w:szCs w:val="22"/>
+        </w:rPr>
+        <w:t>-you can make posts, e</w:t>
+      </w:r>
+      <w:bookmarkStart w:id="13" w:name="_GoBack"/>
+      <w:bookmarkEnd w:id="13"/>
+      <w:r>
+        <w:rPr>
+          <w:rFonts w:hint="default" w:ascii="Cambria" w:hAnsi="Cambria" w:cs="Cambria"/>
+          <w:b w:val="0"/>
+          <w:bCs w:val="0"/>
+          <w:color w:val="000000"/>
+          <w:sz w:val="22"/>
+          <w:szCs w:val="22"/>
+        </w:rPr>
+        <w:t>dit or remove them</w:t>
+      </w:r>
+    </w:p>
+    <w:p>
+      <w:pPr>
+        <w:pStyle w:val="13"/>
+        <w:rPr>
+          <w:rFonts w:hint="default" w:ascii="Cambria" w:hAnsi="Cambria" w:cs="Cambria"/>
+          <w:b w:val="0"/>
+          <w:bCs w:val="0"/>
+          <w:color w:val="000000"/>
+          <w:sz w:val="22"/>
+          <w:szCs w:val="22"/>
+        </w:rPr>
+      </w:pPr>
+      <w:r>
+        <w:rPr>
+          <w:rFonts w:hint="default" w:ascii="Cambria" w:hAnsi="Cambria" w:cs="Cambria"/>
+          <w:b w:val="0"/>
+          <w:bCs w:val="0"/>
+          <w:color w:val="000000"/>
+          <w:sz w:val="22"/>
+          <w:szCs w:val="22"/>
+        </w:rPr>
+        <w:t>-you can like ,comment on people's posts ana share them</w:t>
+      </w:r>
+    </w:p>
+    <w:p>
+      <w:pPr>
+        <w:pStyle w:val="13"/>
+        <w:rPr>
+          <w:rFonts w:hint="default" w:ascii="Cambria" w:hAnsi="Cambria" w:cs="Cambria"/>
+          <w:b w:val="0"/>
+          <w:bCs w:val="0"/>
+          <w:color w:val="000000"/>
+          <w:sz w:val="22"/>
+          <w:szCs w:val="22"/>
+        </w:rPr>
+      </w:pPr>
+      <w:r>
+        <w:rPr>
+          <w:rFonts w:hint="default" w:ascii="Cambria" w:hAnsi="Cambria" w:cs="Cambria"/>
+          <w:b w:val="0"/>
+          <w:bCs w:val="0"/>
+          <w:color w:val="000000"/>
+          <w:sz w:val="22"/>
+          <w:szCs w:val="22"/>
+        </w:rPr>
+        <w:t>-you can upload photos on this APL</w:t>
+      </w:r>
+    </w:p>
+    <w:p>
+      <w:pPr>
+        <w:pStyle w:val="13"/>
+        <w:rPr>
+          <w:rFonts w:hint="default" w:ascii="Cambria" w:hAnsi="Cambria" w:cs="Cambria"/>
+          <w:b w:val="0"/>
+          <w:bCs w:val="0"/>
+          <w:color w:val="000000"/>
+          <w:sz w:val="22"/>
+          <w:szCs w:val="22"/>
+        </w:rPr>
+      </w:pPr>
+      <w:r>
+        <w:rPr>
+          <w:rFonts w:hint="default" w:ascii="Cambria" w:hAnsi="Cambria" w:cs="Cambria"/>
+          <w:b w:val="0"/>
+          <w:bCs w:val="0"/>
+          <w:color w:val="000000"/>
+          <w:sz w:val="22"/>
+          <w:szCs w:val="22"/>
+        </w:rPr>
+        <w:t>-you can create a groups and make them private or public,and join to groups</w:t>
+      </w:r>
+    </w:p>
+    <w:p>
+      <w:pPr>
+        <w:pStyle w:val="13"/>
+        <w:rPr>
+          <w:rFonts w:hint="default" w:ascii="Cambria" w:hAnsi="Cambria" w:cs="Cambria"/>
+          <w:b w:val="0"/>
+          <w:bCs w:val="0"/>
+          <w:color w:val="000000"/>
+          <w:sz w:val="22"/>
+          <w:szCs w:val="22"/>
+        </w:rPr>
+      </w:pPr>
+      <w:r>
+        <w:rPr>
+          <w:rFonts w:hint="default" w:ascii="Cambria" w:hAnsi="Cambria" w:cs="Cambria"/>
+          <w:b w:val="0"/>
+          <w:bCs w:val="0"/>
+          <w:color w:val="000000"/>
+          <w:sz w:val="22"/>
+          <w:szCs w:val="22"/>
+        </w:rPr>
+        <w:t>-you can create pages ,and like or share of other pages ,and posts if you admin of this pages</w:t>
+      </w:r>
+    </w:p>
+    <w:p>
+      <w:pPr>
+        <w:pStyle w:val="13"/>
+        <w:rPr>
+          <w:rFonts w:hint="default" w:ascii="Cambria" w:hAnsi="Cambria" w:cs="Cambria"/>
+          <w:b w:val="0"/>
+          <w:bCs w:val="0"/>
+          <w:color w:val="000000"/>
+          <w:sz w:val="22"/>
+          <w:szCs w:val="22"/>
+        </w:rPr>
+      </w:pPr>
+      <w:r>
+        <w:rPr>
+          <w:rFonts w:hint="default" w:ascii="Cambria" w:hAnsi="Cambria" w:cs="Cambria"/>
+          <w:b w:val="0"/>
+          <w:bCs w:val="0"/>
+          <w:color w:val="000000"/>
+          <w:sz w:val="22"/>
+          <w:szCs w:val="22"/>
+        </w:rPr>
+        <w:t>-you can message friends and recieve messages from friends</w:t>
+      </w:r>
+    </w:p>
+    <w:p>
+      <w:pPr>
+        <w:pStyle w:val="13"/>
+        <w:rPr>
+          <w:rFonts w:hint="default" w:ascii="Cambria" w:hAnsi="Cambria" w:cs="Cambria"/>
+          <w:b w:val="0"/>
+          <w:bCs w:val="0"/>
+          <w:color w:val="000000"/>
+          <w:sz w:val="22"/>
+          <w:szCs w:val="22"/>
+        </w:rPr>
+      </w:pPr>
+      <w:r>
+        <w:rPr>
+          <w:rFonts w:hint="default" w:ascii="Cambria" w:hAnsi="Cambria" w:cs="Cambria"/>
+          <w:b w:val="0"/>
+          <w:bCs w:val="0"/>
+          <w:color w:val="000000"/>
+          <w:sz w:val="22"/>
+          <w:szCs w:val="22"/>
+        </w:rPr>
+        <w:t xml:space="preserve">-you can make hashtag ,and view posts with specific hashtag </w:t>
       </w:r>
     </w:p>
     <w:p>
@@ -2264,6 +2446,7 @@
     <w:tbl>
       <w:tblPr>
         <w:tblW w:w="9860" w:type="dxa"/>
+        <w:tblInd w:w="0" w:type="dxa"/>
         <w:tblBorders>
           <w:top w:val="single" w:color="000001" w:sz="4" w:space="0"/>
           <w:left w:val="single" w:color="000001" w:sz="4" w:space="0"/>
@@ -4212,6 +4395,12 @@
             <w:insideV w:val="single" w:color="000001" w:sz="4" w:space="0"/>
           </w:tblBorders>
           <w:tblLayout w:type="fixed"/>
+          <w:tblCellMar>
+            <w:top w:w="0" w:type="dxa"/>
+            <w:left w:w="93" w:type="dxa"/>
+            <w:bottom w:w="0" w:type="dxa"/>
+            <w:right w:w="108" w:type="dxa"/>
+          </w:tblCellMar>
         </w:tblPrEx>
         <w:tc>
           <w:tcPr>
@@ -4274,12 +4463,6 @@
             <w:insideV w:val="single" w:color="000001" w:sz="4" w:space="0"/>
           </w:tblBorders>
           <w:tblLayout w:type="fixed"/>
-          <w:tblCellMar>
-            <w:top w:w="0" w:type="dxa"/>
-            <w:left w:w="93" w:type="dxa"/>
-            <w:bottom w:w="0" w:type="dxa"/>
-            <w:right w:w="108" w:type="dxa"/>
-          </w:tblCellMar>
         </w:tblPrEx>
         <w:tc>
           <w:tcPr>
@@ -4419,7 +4602,7 @@
     </w:pPr>
     <w:r>
       <w:rPr>
-        <w:rFonts w:ascii="Cambria" w:hAnsi="Cambria" w:cs="Calibri"/>
+        <w:rFonts w:ascii="Cambria" w:hAnsi="Cambria" w:eastAsia="SimSun" w:cs="Calibri"/>
         <w:color w:val="404040"/>
         <w:sz w:val="14"/>
         <w:szCs w:val="22"/>
@@ -4512,119 +4695,6 @@
 
 <file path=word/numbering.xml><?xml version="1.0" encoding="utf-8"?>
 <w:numbering xmlns:wpc="http://schemas.microsoft.com/office/word/2010/wordprocessingCanvas" xmlns:mc="http://schemas.openxmlformats.org/markup-compatibility/2006" xmlns:o="urn:schemas-microsoft-com:office:office" xmlns:r="http://schemas.openxmlformats.org/officeDocument/2006/relationships" xmlns:m="http://schemas.openxmlformats.org/officeDocument/2006/math" xmlns:v="urn:schemas-microsoft-com:vml" xmlns:wp14="http://schemas.microsoft.com/office/word/2010/wordprocessingDrawing" xmlns:wp="http://schemas.openxmlformats.org/drawingml/2006/wordprocessingDrawing" xmlns:w10="urn:schemas-microsoft-com:office:word" xmlns:w="http://schemas.openxmlformats.org/wordprocessingml/2006/main" xmlns:w14="http://schemas.microsoft.com/office/word/2010/wordml" xmlns:wpg="http://schemas.microsoft.com/office/word/2010/wordprocessingGroup" xmlns:wpi="http://schemas.microsoft.com/office/word/2010/wordprocessingInk" xmlns:wne="http://schemas.microsoft.com/office/word/2006/wordml" xmlns:wps="http://schemas.microsoft.com/office/word/2010/wordprocessingShape" mc:Ignorable="w14 wp14">
-  <w:abstractNum w:abstractNumId="3">
-    <w:nsid w:val="00000003"/>
-    <w:multiLevelType w:val="multilevel"/>
-    <w:tmpl w:val="00000003"/>
-    <w:lvl w:ilvl="0" w:tentative="1">
-      <w:start w:val="1"/>
-      <w:numFmt w:val="decimal"/>
-      <w:lvlText w:val="%1."/>
-      <w:lvlJc w:val="left"/>
-      <w:pPr>
-        <w:tabs>
-          <w:tab w:val="left" w:pos="790"/>
-        </w:tabs>
-        <w:ind w:left="790" w:hanging="360"/>
-      </w:pPr>
-    </w:lvl>
-    <w:lvl w:ilvl="1" w:tentative="1">
-      <w:start w:val="1"/>
-      <w:numFmt w:val="decimal"/>
-      <w:lvlText w:val="%2."/>
-      <w:lvlJc w:val="left"/>
-      <w:pPr>
-        <w:tabs>
-          <w:tab w:val="left" w:pos="1150"/>
-        </w:tabs>
-        <w:ind w:left="1150" w:hanging="360"/>
-      </w:pPr>
-    </w:lvl>
-    <w:lvl w:ilvl="2" w:tentative="1">
-      <w:start w:val="1"/>
-      <w:numFmt w:val="decimal"/>
-      <w:lvlText w:val="%3."/>
-      <w:lvlJc w:val="left"/>
-      <w:pPr>
-        <w:tabs>
-          <w:tab w:val="left" w:pos="1510"/>
-        </w:tabs>
-        <w:ind w:left="1510" w:hanging="360"/>
-      </w:pPr>
-    </w:lvl>
-    <w:lvl w:ilvl="3" w:tentative="1">
-      <w:start w:val="1"/>
-      <w:numFmt w:val="decimal"/>
-      <w:lvlText w:val="%4."/>
-      <w:lvlJc w:val="left"/>
-      <w:pPr>
-        <w:tabs>
-          <w:tab w:val="left" w:pos="1870"/>
-        </w:tabs>
-        <w:ind w:left="1870" w:hanging="360"/>
-      </w:pPr>
-    </w:lvl>
-    <w:lvl w:ilvl="4" w:tentative="1">
-      <w:start w:val="1"/>
-      <w:numFmt w:val="decimal"/>
-      <w:lvlText w:val="%5."/>
-      <w:lvlJc w:val="left"/>
-      <w:pPr>
-        <w:tabs>
-          <w:tab w:val="left" w:pos="2230"/>
-        </w:tabs>
-        <w:ind w:left="2230" w:hanging="360"/>
-      </w:pPr>
-    </w:lvl>
-    <w:lvl w:ilvl="5" w:tentative="1">
-      <w:start w:val="1"/>
-      <w:numFmt w:val="decimal"/>
-      <w:lvlText w:val="%6."/>
-      <w:lvlJc w:val="left"/>
-      <w:pPr>
-        <w:tabs>
-          <w:tab w:val="left" w:pos="2590"/>
-        </w:tabs>
-        <w:ind w:left="2590" w:hanging="360"/>
-      </w:pPr>
-    </w:lvl>
-    <w:lvl w:ilvl="6" w:tentative="1">
-      <w:start w:val="1"/>
-      <w:numFmt w:val="decimal"/>
-      <w:lvlText w:val="%7."/>
-      <w:lvlJc w:val="left"/>
-      <w:pPr>
-        <w:tabs>
-          <w:tab w:val="left" w:pos="2950"/>
-        </w:tabs>
-        <w:ind w:left="2950" w:hanging="360"/>
-      </w:pPr>
-    </w:lvl>
-    <w:lvl w:ilvl="7" w:tentative="1">
-      <w:start w:val="1"/>
-      <w:numFmt w:val="decimal"/>
-      <w:lvlText w:val="%8."/>
-      <w:lvlJc w:val="left"/>
-      <w:pPr>
-        <w:tabs>
-          <w:tab w:val="left" w:pos="3310"/>
-        </w:tabs>
-        <w:ind w:left="3310" w:hanging="360"/>
-      </w:pPr>
-    </w:lvl>
-    <w:lvl w:ilvl="8" w:tentative="1">
-      <w:start w:val="1"/>
-      <w:numFmt w:val="decimal"/>
-      <w:lvlText w:val="%9."/>
-      <w:lvlJc w:val="left"/>
-      <w:pPr>
-        <w:tabs>
-          <w:tab w:val="left" w:pos="3670"/>
-        </w:tabs>
-        <w:ind w:left="3670" w:hanging="360"/>
-      </w:pPr>
-    </w:lvl>
-  </w:abstractNum>
   <w:abstractNum w:abstractNumId="0">
     <w:nsid w:val="00000000"/>
     <w:multiLevelType w:val="multilevel"/>
@@ -4849,6 +4919,119 @@
       <w:rPr>
         <w:rFonts w:hint="default" w:ascii="Wingdings" w:hAnsi="Wingdings" w:cs="Wingdings"/>
       </w:rPr>
+    </w:lvl>
+  </w:abstractNum>
+  <w:abstractNum w:abstractNumId="3">
+    <w:nsid w:val="00000003"/>
+    <w:multiLevelType w:val="multilevel"/>
+    <w:tmpl w:val="00000003"/>
+    <w:lvl w:ilvl="0" w:tentative="1">
+      <w:start w:val="1"/>
+      <w:numFmt w:val="decimal"/>
+      <w:lvlText w:val="%1."/>
+      <w:lvlJc w:val="left"/>
+      <w:pPr>
+        <w:tabs>
+          <w:tab w:val="left" w:pos="790"/>
+        </w:tabs>
+        <w:ind w:left="790" w:hanging="360"/>
+      </w:pPr>
+    </w:lvl>
+    <w:lvl w:ilvl="1" w:tentative="1">
+      <w:start w:val="1"/>
+      <w:numFmt w:val="decimal"/>
+      <w:lvlText w:val="%2."/>
+      <w:lvlJc w:val="left"/>
+      <w:pPr>
+        <w:tabs>
+          <w:tab w:val="left" w:pos="1150"/>
+        </w:tabs>
+        <w:ind w:left="1150" w:hanging="360"/>
+      </w:pPr>
+    </w:lvl>
+    <w:lvl w:ilvl="2" w:tentative="1">
+      <w:start w:val="1"/>
+      <w:numFmt w:val="decimal"/>
+      <w:lvlText w:val="%3."/>
+      <w:lvlJc w:val="left"/>
+      <w:pPr>
+        <w:tabs>
+          <w:tab w:val="left" w:pos="1510"/>
+        </w:tabs>
+        <w:ind w:left="1510" w:hanging="360"/>
+      </w:pPr>
+    </w:lvl>
+    <w:lvl w:ilvl="3" w:tentative="1">
+      <w:start w:val="1"/>
+      <w:numFmt w:val="decimal"/>
+      <w:lvlText w:val="%4."/>
+      <w:lvlJc w:val="left"/>
+      <w:pPr>
+        <w:tabs>
+          <w:tab w:val="left" w:pos="1870"/>
+        </w:tabs>
+        <w:ind w:left="1870" w:hanging="360"/>
+      </w:pPr>
+    </w:lvl>
+    <w:lvl w:ilvl="4" w:tentative="1">
+      <w:start w:val="1"/>
+      <w:numFmt w:val="decimal"/>
+      <w:lvlText w:val="%5."/>
+      <w:lvlJc w:val="left"/>
+      <w:pPr>
+        <w:tabs>
+          <w:tab w:val="left" w:pos="2230"/>
+        </w:tabs>
+        <w:ind w:left="2230" w:hanging="360"/>
+      </w:pPr>
+    </w:lvl>
+    <w:lvl w:ilvl="5" w:tentative="1">
+      <w:start w:val="1"/>
+      <w:numFmt w:val="decimal"/>
+      <w:lvlText w:val="%6."/>
+      <w:lvlJc w:val="left"/>
+      <w:pPr>
+        <w:tabs>
+          <w:tab w:val="left" w:pos="2590"/>
+        </w:tabs>
+        <w:ind w:left="2590" w:hanging="360"/>
+      </w:pPr>
+    </w:lvl>
+    <w:lvl w:ilvl="6" w:tentative="1">
+      <w:start w:val="1"/>
+      <w:numFmt w:val="decimal"/>
+      <w:lvlText w:val="%7."/>
+      <w:lvlJc w:val="left"/>
+      <w:pPr>
+        <w:tabs>
+          <w:tab w:val="left" w:pos="2950"/>
+        </w:tabs>
+        <w:ind w:left="2950" w:hanging="360"/>
+      </w:pPr>
+    </w:lvl>
+    <w:lvl w:ilvl="7" w:tentative="1">
+      <w:start w:val="1"/>
+      <w:numFmt w:val="decimal"/>
+      <w:lvlText w:val="%8."/>
+      <w:lvlJc w:val="left"/>
+      <w:pPr>
+        <w:tabs>
+          <w:tab w:val="left" w:pos="3310"/>
+        </w:tabs>
+        <w:ind w:left="3310" w:hanging="360"/>
+      </w:pPr>
+    </w:lvl>
+    <w:lvl w:ilvl="8" w:tentative="1">
+      <w:start w:val="1"/>
+      <w:numFmt w:val="decimal"/>
+      <w:lvlText w:val="%9."/>
+      <w:lvlJc w:val="left"/>
+      <w:pPr>
+        <w:tabs>
+          <w:tab w:val="left" w:pos="3670"/>
+        </w:tabs>
+        <w:ind w:left="3670" w:hanging="360"/>
+      </w:pPr>
     </w:lvl>
   </w:abstractNum>
   <w:abstractNum w:abstractNumId="2">
@@ -5107,7 +5290,7 @@
       <w:jc w:val="left"/>
     </w:pPr>
     <w:rPr>
-      <w:rFonts w:ascii="Calibri" w:hAnsi="Calibri" w:cs="Calibri"/>
+      <w:rFonts w:ascii="Calibri" w:hAnsi="Calibri" w:eastAsia="SimSun" w:cs="Calibri"/>
       <w:color w:val="00000A"/>
       <w:sz w:val="22"/>
       <w:szCs w:val="22"/>
@@ -5400,7 +5583,7 @@
       <w:jc w:val="left"/>
     </w:pPr>
     <w:rPr>
-      <w:rFonts w:ascii="Calibri" w:hAnsi="Calibri" w:cs="Calibri"/>
+      <w:rFonts w:ascii="Calibri" w:hAnsi="Calibri" w:eastAsia="SimSun" w:cs="Calibri"/>
       <w:color w:val="00000A"/>
       <w:sz w:val="22"/>
       <w:szCs w:val="22"/>
@@ -5529,7 +5712,6 @@
     <w:rPr>
       <w:color w:val="0000FF"/>
       <w:u w:val="single"/>
-      <w:lang/>
     </w:rPr>
   </w:style>
   <w:style w:type="character" w:customStyle="1" w:styleId="35">

</xml_diff>

<commit_message>
added the project's link on github
</commit_message>
<xml_diff>
--- a/CS251-SE2014-Phase 1-SRS-Template.docx
+++ b/CS251-SE2014-Phase 1-SRS-Template.docx
@@ -66,7 +66,7 @@
       <w:r>
         <w:rPr/>
         <w:pict>
-          <v:rect id="shape_0" stroked="f" style="position:absolute;margin-left:209.35pt;margin-top:8.55pt;width:79.8pt;height:74.2pt;mso-position-horizontal:center">
+          <v:rect id="shape_0" stroked="f" style="position:absolute;margin-left:209.4pt;margin-top:8.55pt;width:79.75pt;height:74.15pt;mso-position-horizontal:center">
             <v:imagedata r:id="rId2" detectmouseclick="t"/>
             <v:wrap v:type="none"/>
             <v:stroke color="#3465a4" joinstyle="round" endcap="flat"/>
@@ -157,16 +157,6 @@
           <v:rect fillcolor="#FFFFFF" strokecolor="#000000" strokeweight="0pt" style="position:absolute;width:298.85pt;height:182.4pt;mso-wrap-distance-left:5.7pt;mso-wrap-distance-right:5.7pt;mso-wrap-distance-top:5.7pt;mso-wrap-distance-bottom:5.7pt;margin-top:12.65pt;margin-left:99.9pt">
             <v:textbox inset="0.179861111111111in,0.179861111111111in,0.179861111111111in,0.179861111111111in">
               <w:txbxContent>
-                <w:p>
-                  <w:pPr>
-                    <w:pStyle w:val="Header1"/>
-                    <w:jc w:val="center"/>
-                    <w:rPr/>
-                  </w:pPr>
-                  <w:r>
-                    <w:rPr/>
-                  </w:r>
-                </w:p>
                 <w:p>
                   <w:pPr>
                     <w:pStyle w:val="Header1"/>
@@ -254,6 +244,27 @@
                     <w:t>Leader Phone : 01121466814</w:t>
                   </w:r>
                 </w:p>
+                <w:p>
+                  <w:pPr>
+                    <w:pStyle w:val="Header1"/>
+                    <w:jc w:val="center"/>
+                    <w:rPr>
+                      <w:rStyle w:val="InternetLink"/>
+                    </w:rPr>
+                  </w:pPr>
+                  <w:r>
+                    <w:rPr/>
+                    <w:t xml:space="preserve">Project On Github : </w:t>
+                  </w:r>
+                  <w:hyperlink r:id="rId4">
+                    <w:r>
+                      <w:rPr>
+                        <w:rStyle w:val="InternetLink"/>
+                      </w:rPr>
+                      <w:t>GitHub</w:t>
+                    </w:r>
+                  </w:hyperlink>
+                </w:p>
               </w:txbxContent>
             </v:textbox>
             <w10:wrap type="square"/>
@@ -645,7 +656,7 @@
     <w:tbl>
       <w:tblPr>
         <w:jc w:val="left"/>
-        <w:tblInd w:w="-350" w:type="dxa"/>
+        <w:tblInd w:w="-355" w:type="dxa"/>
         <w:tblBorders>
           <w:top w:val="single" w:sz="4" w:space="0" w:color="000001"/>
           <w:left w:val="single" w:sz="4" w:space="0" w:color="000001"/>
@@ -656,16 +667,16 @@
         </w:tblBorders>
         <w:tblCellMar>
           <w:top w:w="0" w:type="dxa"/>
-          <w:left w:w="83" w:type="dxa"/>
+          <w:left w:w="78" w:type="dxa"/>
           <w:bottom w:w="0" w:type="dxa"/>
           <w:right w:w="108" w:type="dxa"/>
         </w:tblCellMar>
       </w:tblPr>
       <w:tblGrid>
-        <w:gridCol w:w="1535"/>
-        <w:gridCol w:w="3037"/>
-        <w:gridCol w:w="3694"/>
-        <w:gridCol w:w="2079"/>
+        <w:gridCol w:w="1534"/>
+        <w:gridCol w:w="3036"/>
+        <w:gridCol w:w="3693"/>
+        <w:gridCol w:w="2081"/>
       </w:tblGrid>
       <w:tr>
         <w:trPr>
@@ -673,7 +684,7 @@
         </w:trPr>
         <w:tc>
           <w:tcPr>
-            <w:tcW w:w="1535" w:type="dxa"/>
+            <w:tcW w:w="1534" w:type="dxa"/>
             <w:tcBorders>
               <w:top w:val="single" w:sz="4" w:space="0" w:color="000001"/>
               <w:left w:val="single" w:sz="4" w:space="0" w:color="000001"/>
@@ -684,7 +695,7 @@
             </w:tcBorders>
             <w:shd w:fill="FFFFFF" w:val="clear"/>
             <w:tcMar>
-              <w:left w:w="83" w:type="dxa"/>
+              <w:left w:w="78" w:type="dxa"/>
             </w:tcMar>
           </w:tcPr>
           <w:p>
@@ -709,7 +720,7 @@
         </w:tc>
         <w:tc>
           <w:tcPr>
-            <w:tcW w:w="3037" w:type="dxa"/>
+            <w:tcW w:w="3036" w:type="dxa"/>
             <w:tcBorders>
               <w:top w:val="single" w:sz="4" w:space="0" w:color="000001"/>
               <w:left w:val="single" w:sz="4" w:space="0" w:color="000001"/>
@@ -720,7 +731,7 @@
             </w:tcBorders>
             <w:shd w:fill="FFFFFF" w:val="clear"/>
             <w:tcMar>
-              <w:left w:w="83" w:type="dxa"/>
+              <w:left w:w="78" w:type="dxa"/>
             </w:tcMar>
           </w:tcPr>
           <w:p>
@@ -744,7 +755,7 @@
         </w:tc>
         <w:tc>
           <w:tcPr>
-            <w:tcW w:w="3694" w:type="dxa"/>
+            <w:tcW w:w="3693" w:type="dxa"/>
             <w:tcBorders>
               <w:top w:val="single" w:sz="4" w:space="0" w:color="000001"/>
               <w:left w:val="single" w:sz="4" w:space="0" w:color="000001"/>
@@ -755,7 +766,7 @@
             </w:tcBorders>
             <w:shd w:fill="FFFFFF" w:val="clear"/>
             <w:tcMar>
-              <w:left w:w="83" w:type="dxa"/>
+              <w:left w:w="78" w:type="dxa"/>
             </w:tcMar>
           </w:tcPr>
           <w:p>
@@ -779,7 +790,7 @@
         </w:tc>
         <w:tc>
           <w:tcPr>
-            <w:tcW w:w="2079" w:type="dxa"/>
+            <w:tcW w:w="2081" w:type="dxa"/>
             <w:tcBorders>
               <w:top w:val="single" w:sz="4" w:space="0" w:color="000001"/>
               <w:left w:val="single" w:sz="4" w:space="0" w:color="000001"/>
@@ -790,7 +801,7 @@
             </w:tcBorders>
             <w:shd w:fill="FFFFFF" w:val="clear"/>
             <w:tcMar>
-              <w:left w:w="83" w:type="dxa"/>
+              <w:left w:w="78" w:type="dxa"/>
             </w:tcMar>
           </w:tcPr>
           <w:p>
@@ -819,7 +830,7 @@
         </w:trPr>
         <w:tc>
           <w:tcPr>
-            <w:tcW w:w="1535" w:type="dxa"/>
+            <w:tcW w:w="1534" w:type="dxa"/>
             <w:tcBorders>
               <w:top w:val="single" w:sz="4" w:space="0" w:color="000001"/>
               <w:left w:val="single" w:sz="4" w:space="0" w:color="000001"/>
@@ -830,7 +841,7 @@
             </w:tcBorders>
             <w:shd w:fill="FFFFFF" w:val="clear"/>
             <w:tcMar>
-              <w:left w:w="83" w:type="dxa"/>
+              <w:left w:w="78" w:type="dxa"/>
             </w:tcMar>
           </w:tcPr>
           <w:p>
@@ -850,7 +861,7 @@
         </w:tc>
         <w:tc>
           <w:tcPr>
-            <w:tcW w:w="3037" w:type="dxa"/>
+            <w:tcW w:w="3036" w:type="dxa"/>
             <w:tcBorders>
               <w:top w:val="single" w:sz="4" w:space="0" w:color="000001"/>
               <w:left w:val="single" w:sz="4" w:space="0" w:color="000001"/>
@@ -861,7 +872,7 @@
             </w:tcBorders>
             <w:shd w:fill="FFFFFF" w:val="clear"/>
             <w:tcMar>
-              <w:left w:w="83" w:type="dxa"/>
+              <w:left w:w="78" w:type="dxa"/>
             </w:tcMar>
           </w:tcPr>
           <w:p>
@@ -881,7 +892,7 @@
         </w:tc>
         <w:tc>
           <w:tcPr>
-            <w:tcW w:w="3694" w:type="dxa"/>
+            <w:tcW w:w="3693" w:type="dxa"/>
             <w:tcBorders>
               <w:top w:val="single" w:sz="4" w:space="0" w:color="000001"/>
               <w:left w:val="single" w:sz="4" w:space="0" w:color="000001"/>
@@ -892,7 +903,7 @@
             </w:tcBorders>
             <w:shd w:fill="FFFFFF" w:val="clear"/>
             <w:tcMar>
-              <w:left w:w="83" w:type="dxa"/>
+              <w:left w:w="78" w:type="dxa"/>
             </w:tcMar>
           </w:tcPr>
           <w:p>
@@ -916,7 +927,7 @@
         </w:tc>
         <w:tc>
           <w:tcPr>
-            <w:tcW w:w="2079" w:type="dxa"/>
+            <w:tcW w:w="2081" w:type="dxa"/>
             <w:tcBorders>
               <w:top w:val="single" w:sz="4" w:space="0" w:color="000001"/>
               <w:left w:val="single" w:sz="4" w:space="0" w:color="000001"/>
@@ -927,7 +938,7 @@
             </w:tcBorders>
             <w:shd w:fill="FFFFFF" w:val="clear"/>
             <w:tcMar>
-              <w:left w:w="83" w:type="dxa"/>
+              <w:left w:w="78" w:type="dxa"/>
             </w:tcMar>
           </w:tcPr>
           <w:p>
@@ -952,7 +963,7 @@
         </w:trPr>
         <w:tc>
           <w:tcPr>
-            <w:tcW w:w="1535" w:type="dxa"/>
+            <w:tcW w:w="1534" w:type="dxa"/>
             <w:tcBorders>
               <w:top w:val="single" w:sz="4" w:space="0" w:color="000001"/>
               <w:left w:val="single" w:sz="4" w:space="0" w:color="000001"/>
@@ -963,7 +974,7 @@
             </w:tcBorders>
             <w:shd w:fill="FFFFFF" w:val="clear"/>
             <w:tcMar>
-              <w:left w:w="83" w:type="dxa"/>
+              <w:left w:w="78" w:type="dxa"/>
             </w:tcMar>
           </w:tcPr>
           <w:p>
@@ -983,7 +994,7 @@
         </w:tc>
         <w:tc>
           <w:tcPr>
-            <w:tcW w:w="3037" w:type="dxa"/>
+            <w:tcW w:w="3036" w:type="dxa"/>
             <w:tcBorders>
               <w:top w:val="single" w:sz="4" w:space="0" w:color="000001"/>
               <w:left w:val="single" w:sz="4" w:space="0" w:color="000001"/>
@@ -994,7 +1005,7 @@
             </w:tcBorders>
             <w:shd w:fill="FFFFFF" w:val="clear"/>
             <w:tcMar>
-              <w:left w:w="83" w:type="dxa"/>
+              <w:left w:w="78" w:type="dxa"/>
             </w:tcMar>
           </w:tcPr>
           <w:p>
@@ -1014,7 +1025,7 @@
         </w:tc>
         <w:tc>
           <w:tcPr>
-            <w:tcW w:w="3694" w:type="dxa"/>
+            <w:tcW w:w="3693" w:type="dxa"/>
             <w:tcBorders>
               <w:top w:val="single" w:sz="4" w:space="0" w:color="000001"/>
               <w:left w:val="single" w:sz="4" w:space="0" w:color="000001"/>
@@ -1025,7 +1036,7 @@
             </w:tcBorders>
             <w:shd w:fill="FFFFFF" w:val="clear"/>
             <w:tcMar>
-              <w:left w:w="83" w:type="dxa"/>
+              <w:left w:w="78" w:type="dxa"/>
             </w:tcMar>
           </w:tcPr>
           <w:p>
@@ -1049,7 +1060,7 @@
         </w:tc>
         <w:tc>
           <w:tcPr>
-            <w:tcW w:w="2079" w:type="dxa"/>
+            <w:tcW w:w="2081" w:type="dxa"/>
             <w:tcBorders>
               <w:top w:val="single" w:sz="4" w:space="0" w:color="000001"/>
               <w:left w:val="single" w:sz="4" w:space="0" w:color="000001"/>
@@ -1060,7 +1071,7 @@
             </w:tcBorders>
             <w:shd w:fill="FFFFFF" w:val="clear"/>
             <w:tcMar>
-              <w:left w:w="83" w:type="dxa"/>
+              <w:left w:w="78" w:type="dxa"/>
             </w:tcMar>
           </w:tcPr>
           <w:p>
@@ -1084,7 +1095,7 @@
         </w:trPr>
         <w:tc>
           <w:tcPr>
-            <w:tcW w:w="1535" w:type="dxa"/>
+            <w:tcW w:w="1534" w:type="dxa"/>
             <w:tcBorders>
               <w:top w:val="single" w:sz="4" w:space="0" w:color="000001"/>
               <w:left w:val="single" w:sz="4" w:space="0" w:color="000001"/>
@@ -1095,7 +1106,7 @@
             </w:tcBorders>
             <w:shd w:fill="FFFFFF" w:val="clear"/>
             <w:tcMar>
-              <w:left w:w="83" w:type="dxa"/>
+              <w:left w:w="78" w:type="dxa"/>
             </w:tcMar>
           </w:tcPr>
           <w:p>
@@ -1115,7 +1126,7 @@
         </w:tc>
         <w:tc>
           <w:tcPr>
-            <w:tcW w:w="3037" w:type="dxa"/>
+            <w:tcW w:w="3036" w:type="dxa"/>
             <w:tcBorders>
               <w:top w:val="single" w:sz="4" w:space="0" w:color="000001"/>
               <w:left w:val="single" w:sz="4" w:space="0" w:color="000001"/>
@@ -1126,7 +1137,7 @@
             </w:tcBorders>
             <w:shd w:fill="FFFFFF" w:val="clear"/>
             <w:tcMar>
-              <w:left w:w="83" w:type="dxa"/>
+              <w:left w:w="78" w:type="dxa"/>
             </w:tcMar>
           </w:tcPr>
           <w:p>
@@ -1146,7 +1157,7 @@
         </w:tc>
         <w:tc>
           <w:tcPr>
-            <w:tcW w:w="3694" w:type="dxa"/>
+            <w:tcW w:w="3693" w:type="dxa"/>
             <w:tcBorders>
               <w:top w:val="single" w:sz="4" w:space="0" w:color="000001"/>
               <w:left w:val="single" w:sz="4" w:space="0" w:color="000001"/>
@@ -1157,7 +1168,7 @@
             </w:tcBorders>
             <w:shd w:fill="FFFFFF" w:val="clear"/>
             <w:tcMar>
-              <w:left w:w="83" w:type="dxa"/>
+              <w:left w:w="78" w:type="dxa"/>
             </w:tcMar>
           </w:tcPr>
           <w:p>
@@ -1171,19 +1182,17 @@
                 <w:rStyle w:val="InternetLink"/>
               </w:rPr>
             </w:pPr>
-            <w:hyperlink r:id="rId5">
-              <w:r>
-                <w:rPr>
-                  <w:rStyle w:val="InternetLink"/>
-                </w:rPr>
-                <w:t>leilasaeed2013@gmail.com</w:t>
-              </w:r>
-            </w:hyperlink>
+            <w:r>
+              <w:rPr>
+                <w:rStyle w:val="InternetLink"/>
+              </w:rPr>
+              <w:t>leilasaeed2013@gmail.com</w:t>
+            </w:r>
           </w:p>
         </w:tc>
         <w:tc>
           <w:tcPr>
-            <w:tcW w:w="2079" w:type="dxa"/>
+            <w:tcW w:w="2081" w:type="dxa"/>
             <w:tcBorders>
               <w:top w:val="single" w:sz="4" w:space="0" w:color="000001"/>
               <w:left w:val="single" w:sz="4" w:space="0" w:color="000001"/>
@@ -1194,7 +1203,7 @@
             </w:tcBorders>
             <w:shd w:fill="FFFFFF" w:val="clear"/>
             <w:tcMar>
-              <w:left w:w="83" w:type="dxa"/>
+              <w:left w:w="78" w:type="dxa"/>
             </w:tcMar>
           </w:tcPr>
           <w:p>
@@ -2126,7 +2135,7 @@
         </w:rPr>
         <w:t xml:space="preserve">There are too many non functional requirements. Read in </w:t>
       </w:r>
-      <w:hyperlink r:id="rId6">
+      <w:hyperlink r:id="rId5">
         <w:r>
           <w:rPr>
             <w:rStyle w:val="InternetLink"/>
@@ -2255,7 +2264,7 @@
     <w:tbl>
       <w:tblPr>
         <w:jc w:val="left"/>
-        <w:tblInd w:w="-10" w:type="dxa"/>
+        <w:tblInd w:w="-15" w:type="dxa"/>
         <w:tblBorders>
           <w:top w:val="single" w:sz="4" w:space="0" w:color="000001"/>
           <w:left w:val="single" w:sz="4" w:space="0" w:color="000001"/>
@@ -2266,13 +2275,13 @@
         </w:tblBorders>
         <w:tblCellMar>
           <w:top w:w="0" w:type="dxa"/>
-          <w:left w:w="83" w:type="dxa"/>
+          <w:left w:w="78" w:type="dxa"/>
           <w:bottom w:w="0" w:type="dxa"/>
           <w:right w:w="108" w:type="dxa"/>
         </w:tblCellMar>
       </w:tblPr>
       <w:tblGrid>
-        <w:gridCol w:w="1721"/>
+        <w:gridCol w:w="1720"/>
         <w:gridCol w:w="8137"/>
       </w:tblGrid>
       <w:tr>
@@ -2281,7 +2290,7 @@
         </w:trPr>
         <w:tc>
           <w:tcPr>
-            <w:tcW w:w="1721" w:type="dxa"/>
+            <w:tcW w:w="1720" w:type="dxa"/>
             <w:tcBorders>
               <w:top w:val="single" w:sz="4" w:space="0" w:color="000001"/>
               <w:left w:val="single" w:sz="4" w:space="0" w:color="000001"/>
@@ -2292,7 +2301,7 @@
             </w:tcBorders>
             <w:shd w:fill="FFFFFF" w:val="clear"/>
             <w:tcMar>
-              <w:left w:w="83" w:type="dxa"/>
+              <w:left w:w="78" w:type="dxa"/>
             </w:tcMar>
           </w:tcPr>
           <w:p>
@@ -2327,7 +2336,7 @@
             </w:tcBorders>
             <w:shd w:fill="FFFFFF" w:val="clear"/>
             <w:tcMar>
-              <w:left w:w="83" w:type="dxa"/>
+              <w:left w:w="78" w:type="dxa"/>
             </w:tcMar>
           </w:tcPr>
           <w:p>
@@ -2357,7 +2366,7 @@
         </w:trPr>
         <w:tc>
           <w:tcPr>
-            <w:tcW w:w="1721" w:type="dxa"/>
+            <w:tcW w:w="1720" w:type="dxa"/>
             <w:tcBorders>
               <w:top w:val="single" w:sz="4" w:space="0" w:color="000001"/>
               <w:left w:val="single" w:sz="4" w:space="0" w:color="000001"/>
@@ -2368,7 +2377,7 @@
             </w:tcBorders>
             <w:shd w:fill="FFFFFF" w:val="clear"/>
             <w:tcMar>
-              <w:left w:w="83" w:type="dxa"/>
+              <w:left w:w="78" w:type="dxa"/>
             </w:tcMar>
           </w:tcPr>
           <w:p>
@@ -2404,7 +2413,7 @@
             </w:tcBorders>
             <w:shd w:fill="FFFFFF" w:val="clear"/>
             <w:tcMar>
-              <w:left w:w="83" w:type="dxa"/>
+              <w:left w:w="78" w:type="dxa"/>
             </w:tcMar>
           </w:tcPr>
           <w:p>
@@ -2439,7 +2448,7 @@
         </w:trPr>
         <w:tc>
           <w:tcPr>
-            <w:tcW w:w="1721" w:type="dxa"/>
+            <w:tcW w:w="1720" w:type="dxa"/>
             <w:tcBorders>
               <w:top w:val="single" w:sz="4" w:space="0" w:color="000001"/>
               <w:left w:val="single" w:sz="4" w:space="0" w:color="000001"/>
@@ -2450,7 +2459,7 @@
             </w:tcBorders>
             <w:shd w:fill="FFFFFF" w:val="clear"/>
             <w:tcMar>
-              <w:left w:w="83" w:type="dxa"/>
+              <w:left w:w="78" w:type="dxa"/>
             </w:tcMar>
           </w:tcPr>
           <w:p>
@@ -2486,7 +2495,7 @@
             </w:tcBorders>
             <w:shd w:fill="FFFFFF" w:val="clear"/>
             <w:tcMar>
-              <w:left w:w="83" w:type="dxa"/>
+              <w:left w:w="78" w:type="dxa"/>
             </w:tcMar>
           </w:tcPr>
           <w:p>
@@ -2796,7 +2805,7 @@
     <w:tbl>
       <w:tblPr>
         <w:jc w:val="left"/>
-        <w:tblInd w:w="482" w:type="dxa"/>
+        <w:tblInd w:w="467" w:type="dxa"/>
         <w:tblBorders>
           <w:top w:val="single" w:sz="12" w:space="0" w:color="00000A"/>
           <w:left w:val="single" w:sz="12" w:space="0" w:color="00000A"/>
@@ -2807,15 +2816,15 @@
         </w:tblBorders>
         <w:tblCellMar>
           <w:top w:w="0" w:type="dxa"/>
-          <w:left w:w="32" w:type="dxa"/>
+          <w:left w:w="17" w:type="dxa"/>
           <w:bottom w:w="0" w:type="dxa"/>
           <w:right w:w="108" w:type="dxa"/>
         </w:tblCellMar>
       </w:tblPr>
       <w:tblGrid>
-        <w:gridCol w:w="1902"/>
+        <w:gridCol w:w="1901"/>
         <w:gridCol w:w="3473"/>
-        <w:gridCol w:w="3482"/>
+        <w:gridCol w:w="3483"/>
       </w:tblGrid>
       <w:tr>
         <w:trPr>
@@ -2824,7 +2833,7 @@
         </w:trPr>
         <w:tc>
           <w:tcPr>
-            <w:tcW w:w="1902" w:type="dxa"/>
+            <w:tcW w:w="1901" w:type="dxa"/>
             <w:tcBorders>
               <w:top w:val="single" w:sz="12" w:space="0" w:color="00000A"/>
               <w:left w:val="single" w:sz="12" w:space="0" w:color="00000A"/>
@@ -2835,7 +2844,7 @@
             </w:tcBorders>
             <w:shd w:fill="FFFFFF" w:val="clear"/>
             <w:tcMar>
-              <w:left w:w="32" w:type="dxa"/>
+              <w:left w:w="17" w:type="dxa"/>
             </w:tcMar>
           </w:tcPr>
           <w:p>
@@ -2855,7 +2864,7 @@
         </w:tc>
         <w:tc>
           <w:tcPr>
-            <w:tcW w:w="6955" w:type="dxa"/>
+            <w:tcW w:w="6956" w:type="dxa"/>
             <w:gridSpan w:val="2"/>
             <w:tcBorders>
               <w:top w:val="single" w:sz="12" w:space="0" w:color="00000A"/>
@@ -2867,7 +2876,7 @@
             </w:tcBorders>
             <w:shd w:fill="FFFFFF" w:val="clear"/>
             <w:tcMar>
-              <w:left w:w="74" w:type="dxa"/>
+              <w:left w:w="66" w:type="dxa"/>
             </w:tcMar>
           </w:tcPr>
           <w:p>
@@ -2892,7 +2901,7 @@
         </w:trPr>
         <w:tc>
           <w:tcPr>
-            <w:tcW w:w="1902" w:type="dxa"/>
+            <w:tcW w:w="1901" w:type="dxa"/>
             <w:tcBorders>
               <w:top w:val="single" w:sz="6" w:space="0" w:color="00000A"/>
               <w:left w:val="single" w:sz="12" w:space="0" w:color="00000A"/>
@@ -2903,7 +2912,7 @@
             </w:tcBorders>
             <w:shd w:fill="FFFFFF" w:val="clear"/>
             <w:tcMar>
-              <w:left w:w="32" w:type="dxa"/>
+              <w:left w:w="17" w:type="dxa"/>
             </w:tcMar>
           </w:tcPr>
           <w:p>
@@ -2923,7 +2932,7 @@
         </w:tc>
         <w:tc>
           <w:tcPr>
-            <w:tcW w:w="6955" w:type="dxa"/>
+            <w:tcW w:w="6956" w:type="dxa"/>
             <w:gridSpan w:val="2"/>
             <w:tcBorders>
               <w:top w:val="single" w:sz="6" w:space="0" w:color="00000A"/>
@@ -2935,7 +2944,7 @@
             </w:tcBorders>
             <w:shd w:fill="FFFFFF" w:val="clear"/>
             <w:tcMar>
-              <w:left w:w="74" w:type="dxa"/>
+              <w:left w:w="66" w:type="dxa"/>
             </w:tcMar>
           </w:tcPr>
           <w:p>
@@ -2959,7 +2968,7 @@
         </w:trPr>
         <w:tc>
           <w:tcPr>
-            <w:tcW w:w="1902" w:type="dxa"/>
+            <w:tcW w:w="1901" w:type="dxa"/>
             <w:tcBorders>
               <w:top w:val="single" w:sz="6" w:space="0" w:color="00000A"/>
               <w:left w:val="single" w:sz="12" w:space="0" w:color="00000A"/>
@@ -2970,7 +2979,7 @@
             </w:tcBorders>
             <w:shd w:fill="FFFFFF" w:val="clear"/>
             <w:tcMar>
-              <w:left w:w="32" w:type="dxa"/>
+              <w:left w:w="17" w:type="dxa"/>
             </w:tcMar>
           </w:tcPr>
           <w:p>
@@ -2990,7 +2999,7 @@
         </w:tc>
         <w:tc>
           <w:tcPr>
-            <w:tcW w:w="6955" w:type="dxa"/>
+            <w:tcW w:w="6956" w:type="dxa"/>
             <w:gridSpan w:val="2"/>
             <w:tcBorders>
               <w:top w:val="single" w:sz="6" w:space="0" w:color="00000A"/>
@@ -3002,7 +3011,7 @@
             </w:tcBorders>
             <w:shd w:fill="FFFFFF" w:val="clear"/>
             <w:tcMar>
-              <w:left w:w="74" w:type="dxa"/>
+              <w:left w:w="66" w:type="dxa"/>
             </w:tcMar>
           </w:tcPr>
           <w:p>
@@ -3026,7 +3035,7 @@
         </w:trPr>
         <w:tc>
           <w:tcPr>
-            <w:tcW w:w="1902" w:type="dxa"/>
+            <w:tcW w:w="1901" w:type="dxa"/>
             <w:tcBorders>
               <w:top w:val="single" w:sz="6" w:space="0" w:color="00000A"/>
               <w:left w:val="single" w:sz="12" w:space="0" w:color="00000A"/>
@@ -3037,7 +3046,7 @@
             </w:tcBorders>
             <w:shd w:fill="FFFFFF" w:val="clear"/>
             <w:tcMar>
-              <w:left w:w="32" w:type="dxa"/>
+              <w:left w:w="17" w:type="dxa"/>
             </w:tcMar>
           </w:tcPr>
           <w:p>
@@ -3057,7 +3066,7 @@
         </w:tc>
         <w:tc>
           <w:tcPr>
-            <w:tcW w:w="6955" w:type="dxa"/>
+            <w:tcW w:w="6956" w:type="dxa"/>
             <w:gridSpan w:val="2"/>
             <w:tcBorders>
               <w:top w:val="single" w:sz="6" w:space="0" w:color="00000A"/>
@@ -3069,7 +3078,7 @@
             </w:tcBorders>
             <w:shd w:fill="FFFFFF" w:val="clear"/>
             <w:tcMar>
-              <w:left w:w="74" w:type="dxa"/>
+              <w:left w:w="66" w:type="dxa"/>
             </w:tcMar>
           </w:tcPr>
           <w:p>
@@ -3093,7 +3102,7 @@
         </w:trPr>
         <w:tc>
           <w:tcPr>
-            <w:tcW w:w="1902" w:type="dxa"/>
+            <w:tcW w:w="1901" w:type="dxa"/>
             <w:tcBorders>
               <w:top w:val="single" w:sz="6" w:space="0" w:color="00000A"/>
               <w:left w:val="single" w:sz="12" w:space="0" w:color="00000A"/>
@@ -3104,7 +3113,7 @@
             </w:tcBorders>
             <w:shd w:fill="FFFFFF" w:val="clear"/>
             <w:tcMar>
-              <w:left w:w="32" w:type="dxa"/>
+              <w:left w:w="17" w:type="dxa"/>
             </w:tcMar>
           </w:tcPr>
           <w:p>
@@ -3124,7 +3133,7 @@
         </w:tc>
         <w:tc>
           <w:tcPr>
-            <w:tcW w:w="6955" w:type="dxa"/>
+            <w:tcW w:w="6956" w:type="dxa"/>
             <w:gridSpan w:val="2"/>
             <w:tcBorders>
               <w:top w:val="single" w:sz="6" w:space="0" w:color="00000A"/>
@@ -3136,7 +3145,7 @@
             </w:tcBorders>
             <w:shd w:fill="FFFFFF" w:val="clear"/>
             <w:tcMar>
-              <w:left w:w="74" w:type="dxa"/>
+              <w:left w:w="66" w:type="dxa"/>
             </w:tcMar>
           </w:tcPr>
           <w:p>
@@ -3161,7 +3170,7 @@
         </w:trPr>
         <w:tc>
           <w:tcPr>
-            <w:tcW w:w="1902" w:type="dxa"/>
+            <w:tcW w:w="1901" w:type="dxa"/>
             <w:vMerge w:val="restart"/>
             <w:tcBorders>
               <w:top w:val="single" w:sz="6" w:space="0" w:color="00000A"/>
@@ -3173,7 +3182,7 @@
             </w:tcBorders>
             <w:shd w:fill="FFFFFF" w:val="clear"/>
             <w:tcMar>
-              <w:left w:w="32" w:type="dxa"/>
+              <w:left w:w="17" w:type="dxa"/>
             </w:tcMar>
           </w:tcPr>
           <w:p>
@@ -3204,7 +3213,7 @@
             </w:tcBorders>
             <w:shd w:fill="C00000" w:val="clear"/>
             <w:tcMar>
-              <w:left w:w="74" w:type="dxa"/>
+              <w:left w:w="66" w:type="dxa"/>
             </w:tcMar>
           </w:tcPr>
           <w:p>
@@ -3228,7 +3237,7 @@
         </w:tc>
         <w:tc>
           <w:tcPr>
-            <w:tcW w:w="3482" w:type="dxa"/>
+            <w:tcW w:w="3483" w:type="dxa"/>
             <w:tcBorders>
               <w:top w:val="single" w:sz="6" w:space="0" w:color="00000A"/>
               <w:left w:val="single" w:sz="6" w:space="0" w:color="00000A"/>
@@ -3239,7 +3248,7 @@
             </w:tcBorders>
             <w:shd w:fill="C00000" w:val="clear"/>
             <w:tcMar>
-              <w:left w:w="74" w:type="dxa"/>
+              <w:left w:w="66" w:type="dxa"/>
             </w:tcMar>
           </w:tcPr>
           <w:p>
@@ -3269,7 +3278,7 @@
         </w:trPr>
         <w:tc>
           <w:tcPr>
-            <w:tcW w:w="1902" w:type="dxa"/>
+            <w:tcW w:w="1901" w:type="dxa"/>
             <w:vMerge w:val="continue"/>
             <w:tcBorders>
               <w:top w:val="single" w:sz="6" w:space="0" w:color="00000A"/>
@@ -3281,7 +3290,7 @@
             </w:tcBorders>
             <w:shd w:fill="FFFFFF" w:val="clear"/>
             <w:tcMar>
-              <w:left w:w="32" w:type="dxa"/>
+              <w:left w:w="17" w:type="dxa"/>
             </w:tcMar>
           </w:tcPr>
           <w:p>
@@ -3311,7 +3320,7 @@
             </w:tcBorders>
             <w:shd w:fill="FFFFFF" w:val="clear"/>
             <w:tcMar>
-              <w:left w:w="74" w:type="dxa"/>
+              <w:left w:w="66" w:type="dxa"/>
             </w:tcMar>
           </w:tcPr>
           <w:p>
@@ -3331,7 +3340,7 @@
         </w:tc>
         <w:tc>
           <w:tcPr>
-            <w:tcW w:w="3482" w:type="dxa"/>
+            <w:tcW w:w="3483" w:type="dxa"/>
             <w:tcBorders>
               <w:top w:val="single" w:sz="6" w:space="0" w:color="00000A"/>
               <w:left w:val="single" w:sz="6" w:space="0" w:color="00000A"/>
@@ -3342,7 +3351,7 @@
             </w:tcBorders>
             <w:shd w:fill="FFFFFF" w:val="clear"/>
             <w:tcMar>
-              <w:left w:w="74" w:type="dxa"/>
+              <w:left w:w="66" w:type="dxa"/>
             </w:tcMar>
           </w:tcPr>
           <w:p>
@@ -3367,7 +3376,7 @@
         </w:trPr>
         <w:tc>
           <w:tcPr>
-            <w:tcW w:w="1902" w:type="dxa"/>
+            <w:tcW w:w="1901" w:type="dxa"/>
             <w:vMerge w:val="continue"/>
             <w:tcBorders>
               <w:top w:val="single" w:sz="6" w:space="0" w:color="00000A"/>
@@ -3379,7 +3388,7 @@
             </w:tcBorders>
             <w:shd w:fill="FFFFFF" w:val="clear"/>
             <w:tcMar>
-              <w:left w:w="32" w:type="dxa"/>
+              <w:left w:w="17" w:type="dxa"/>
             </w:tcMar>
           </w:tcPr>
           <w:p>
@@ -3409,7 +3418,7 @@
             </w:tcBorders>
             <w:shd w:fill="FFFFFF" w:val="clear"/>
             <w:tcMar>
-              <w:left w:w="74" w:type="dxa"/>
+              <w:left w:w="66" w:type="dxa"/>
             </w:tcMar>
           </w:tcPr>
           <w:p>
@@ -3428,7 +3437,7 @@
         </w:tc>
         <w:tc>
           <w:tcPr>
-            <w:tcW w:w="3482" w:type="dxa"/>
+            <w:tcW w:w="3483" w:type="dxa"/>
             <w:tcBorders>
               <w:top w:val="single" w:sz="6" w:space="0" w:color="00000A"/>
               <w:left w:val="single" w:sz="6" w:space="0" w:color="00000A"/>
@@ -3439,7 +3448,7 @@
             </w:tcBorders>
             <w:shd w:fill="FFFFFF" w:val="clear"/>
             <w:tcMar>
-              <w:left w:w="74" w:type="dxa"/>
+              <w:left w:w="66" w:type="dxa"/>
             </w:tcMar>
           </w:tcPr>
           <w:p>
@@ -3465,7 +3474,7 @@
         </w:trPr>
         <w:tc>
           <w:tcPr>
-            <w:tcW w:w="1902" w:type="dxa"/>
+            <w:tcW w:w="1901" w:type="dxa"/>
             <w:vMerge w:val="continue"/>
             <w:tcBorders>
               <w:top w:val="single" w:sz="6" w:space="0" w:color="00000A"/>
@@ -3477,7 +3486,7 @@
             </w:tcBorders>
             <w:shd w:fill="FFFFFF" w:val="clear"/>
             <w:tcMar>
-              <w:left w:w="32" w:type="dxa"/>
+              <w:left w:w="17" w:type="dxa"/>
             </w:tcMar>
           </w:tcPr>
           <w:p>
@@ -3507,7 +3516,7 @@
             </w:tcBorders>
             <w:shd w:fill="FFFFFF" w:val="clear"/>
             <w:tcMar>
-              <w:left w:w="74" w:type="dxa"/>
+              <w:left w:w="66" w:type="dxa"/>
             </w:tcMar>
           </w:tcPr>
           <w:p>
@@ -3527,7 +3536,7 @@
         </w:tc>
         <w:tc>
           <w:tcPr>
-            <w:tcW w:w="3482" w:type="dxa"/>
+            <w:tcW w:w="3483" w:type="dxa"/>
             <w:tcBorders>
               <w:top w:val="single" w:sz="6" w:space="0" w:color="00000A"/>
               <w:left w:val="single" w:sz="6" w:space="0" w:color="00000A"/>
@@ -3538,7 +3547,7 @@
             </w:tcBorders>
             <w:shd w:fill="FFFFFF" w:val="clear"/>
             <w:tcMar>
-              <w:left w:w="74" w:type="dxa"/>
+              <w:left w:w="66" w:type="dxa"/>
             </w:tcMar>
           </w:tcPr>
           <w:p>
@@ -3563,7 +3572,7 @@
         </w:trPr>
         <w:tc>
           <w:tcPr>
-            <w:tcW w:w="1902" w:type="dxa"/>
+            <w:tcW w:w="1901" w:type="dxa"/>
             <w:vMerge w:val="continue"/>
             <w:tcBorders>
               <w:top w:val="single" w:sz="6" w:space="0" w:color="00000A"/>
@@ -3575,7 +3584,7 @@
             </w:tcBorders>
             <w:shd w:fill="FFFFFF" w:val="clear"/>
             <w:tcMar>
-              <w:left w:w="32" w:type="dxa"/>
+              <w:left w:w="17" w:type="dxa"/>
             </w:tcMar>
           </w:tcPr>
           <w:p>
@@ -3605,7 +3614,7 @@
             </w:tcBorders>
             <w:shd w:fill="FFFFFF" w:val="clear"/>
             <w:tcMar>
-              <w:left w:w="74" w:type="dxa"/>
+              <w:left w:w="66" w:type="dxa"/>
             </w:tcMar>
           </w:tcPr>
           <w:p>
@@ -3624,7 +3633,7 @@
         </w:tc>
         <w:tc>
           <w:tcPr>
-            <w:tcW w:w="3482" w:type="dxa"/>
+            <w:tcW w:w="3483" w:type="dxa"/>
             <w:tcBorders>
               <w:top w:val="single" w:sz="6" w:space="0" w:color="00000A"/>
               <w:left w:val="single" w:sz="6" w:space="0" w:color="00000A"/>
@@ -3635,7 +3644,7 @@
             </w:tcBorders>
             <w:shd w:fill="FFFFFF" w:val="clear"/>
             <w:tcMar>
-              <w:left w:w="74" w:type="dxa"/>
+              <w:left w:w="66" w:type="dxa"/>
             </w:tcMar>
           </w:tcPr>
           <w:p>
@@ -3661,7 +3670,7 @@
         </w:trPr>
         <w:tc>
           <w:tcPr>
-            <w:tcW w:w="1902" w:type="dxa"/>
+            <w:tcW w:w="1901" w:type="dxa"/>
             <w:vMerge w:val="continue"/>
             <w:tcBorders>
               <w:top w:val="single" w:sz="6" w:space="0" w:color="00000A"/>
@@ -3673,7 +3682,7 @@
             </w:tcBorders>
             <w:shd w:fill="FFFFFF" w:val="clear"/>
             <w:tcMar>
-              <w:left w:w="32" w:type="dxa"/>
+              <w:left w:w="17" w:type="dxa"/>
             </w:tcMar>
           </w:tcPr>
           <w:p>
@@ -3703,7 +3712,7 @@
             </w:tcBorders>
             <w:shd w:fill="FFFFFF" w:val="clear"/>
             <w:tcMar>
-              <w:left w:w="74" w:type="dxa"/>
+              <w:left w:w="66" w:type="dxa"/>
             </w:tcMar>
           </w:tcPr>
           <w:p>
@@ -3723,7 +3732,7 @@
         </w:tc>
         <w:tc>
           <w:tcPr>
-            <w:tcW w:w="3482" w:type="dxa"/>
+            <w:tcW w:w="3483" w:type="dxa"/>
             <w:tcBorders>
               <w:top w:val="single" w:sz="6" w:space="0" w:color="00000A"/>
               <w:left w:val="single" w:sz="6" w:space="0" w:color="00000A"/>
@@ -3734,7 +3743,7 @@
             </w:tcBorders>
             <w:shd w:fill="FFFFFF" w:val="clear"/>
             <w:tcMar>
-              <w:left w:w="74" w:type="dxa"/>
+              <w:left w:w="66" w:type="dxa"/>
             </w:tcMar>
           </w:tcPr>
           <w:p>
@@ -3758,7 +3767,7 @@
         </w:trPr>
         <w:tc>
           <w:tcPr>
-            <w:tcW w:w="1902" w:type="dxa"/>
+            <w:tcW w:w="1901" w:type="dxa"/>
             <w:tcBorders>
               <w:top w:val="single" w:sz="6" w:space="0" w:color="00000A"/>
               <w:left w:val="single" w:sz="12" w:space="0" w:color="00000A"/>
@@ -3769,7 +3778,7 @@
             </w:tcBorders>
             <w:shd w:fill="FFFFFF" w:val="clear"/>
             <w:tcMar>
-              <w:left w:w="32" w:type="dxa"/>
+              <w:left w:w="17" w:type="dxa"/>
             </w:tcMar>
           </w:tcPr>
           <w:p>
@@ -3789,7 +3798,7 @@
         </w:tc>
         <w:tc>
           <w:tcPr>
-            <w:tcW w:w="6955" w:type="dxa"/>
+            <w:tcW w:w="6956" w:type="dxa"/>
             <w:gridSpan w:val="2"/>
             <w:tcBorders>
               <w:top w:val="single" w:sz="6" w:space="0" w:color="00000A"/>
@@ -3801,7 +3810,7 @@
             </w:tcBorders>
             <w:shd w:fill="FFFFFF" w:val="clear"/>
             <w:tcMar>
-              <w:left w:w="74" w:type="dxa"/>
+              <w:left w:w="66" w:type="dxa"/>
             </w:tcMar>
           </w:tcPr>
           <w:p>
@@ -3825,7 +3834,7 @@
         </w:trPr>
         <w:tc>
           <w:tcPr>
-            <w:tcW w:w="1902" w:type="dxa"/>
+            <w:tcW w:w="1901" w:type="dxa"/>
             <w:tcBorders>
               <w:top w:val="single" w:sz="6" w:space="0" w:color="00000A"/>
               <w:left w:val="single" w:sz="12" w:space="0" w:color="00000A"/>
@@ -3836,7 +3845,7 @@
             </w:tcBorders>
             <w:shd w:fill="FFFFFF" w:val="clear"/>
             <w:tcMar>
-              <w:left w:w="32" w:type="dxa"/>
+              <w:left w:w="17" w:type="dxa"/>
             </w:tcMar>
           </w:tcPr>
           <w:p>
@@ -3856,7 +3865,7 @@
         </w:tc>
         <w:tc>
           <w:tcPr>
-            <w:tcW w:w="6955" w:type="dxa"/>
+            <w:tcW w:w="6956" w:type="dxa"/>
             <w:gridSpan w:val="2"/>
             <w:tcBorders>
               <w:top w:val="single" w:sz="6" w:space="0" w:color="00000A"/>
@@ -3868,7 +3877,7 @@
             </w:tcBorders>
             <w:shd w:fill="FFFFFF" w:val="clear"/>
             <w:tcMar>
-              <w:left w:w="74" w:type="dxa"/>
+              <w:left w:w="66" w:type="dxa"/>
             </w:tcMar>
           </w:tcPr>
           <w:p>
@@ -3892,7 +3901,7 @@
         </w:trPr>
         <w:tc>
           <w:tcPr>
-            <w:tcW w:w="1902" w:type="dxa"/>
+            <w:tcW w:w="1901" w:type="dxa"/>
             <w:tcBorders>
               <w:top w:val="single" w:sz="6" w:space="0" w:color="00000A"/>
               <w:left w:val="single" w:sz="12" w:space="0" w:color="00000A"/>
@@ -3903,7 +3912,7 @@
             </w:tcBorders>
             <w:shd w:fill="FFFFFF" w:val="clear"/>
             <w:tcMar>
-              <w:left w:w="32" w:type="dxa"/>
+              <w:left w:w="17" w:type="dxa"/>
             </w:tcMar>
           </w:tcPr>
           <w:p>
@@ -3923,7 +3932,7 @@
         </w:tc>
         <w:tc>
           <w:tcPr>
-            <w:tcW w:w="6955" w:type="dxa"/>
+            <w:tcW w:w="6956" w:type="dxa"/>
             <w:gridSpan w:val="2"/>
             <w:tcBorders>
               <w:top w:val="single" w:sz="6" w:space="0" w:color="00000A"/>
@@ -3935,7 +3944,7 @@
             </w:tcBorders>
             <w:shd w:fill="FFFFFF" w:val="clear"/>
             <w:tcMar>
-              <w:left w:w="74" w:type="dxa"/>
+              <w:left w:w="66" w:type="dxa"/>
             </w:tcMar>
           </w:tcPr>
           <w:p>
@@ -4044,7 +4053,7 @@
     <w:tbl>
       <w:tblPr>
         <w:jc w:val="left"/>
-        <w:tblInd w:w="532" w:type="dxa"/>
+        <w:tblInd w:w="527" w:type="dxa"/>
         <w:tblBorders>
           <w:top w:val="single" w:sz="4" w:space="0" w:color="000001"/>
           <w:left w:val="single" w:sz="4" w:space="0" w:color="000001"/>
@@ -4055,13 +4064,13 @@
         </w:tblBorders>
         <w:tblCellMar>
           <w:top w:w="0" w:type="dxa"/>
-          <w:left w:w="83" w:type="dxa"/>
+          <w:left w:w="78" w:type="dxa"/>
           <w:bottom w:w="0" w:type="dxa"/>
           <w:right w:w="108" w:type="dxa"/>
         </w:tblCellMar>
       </w:tblPr>
       <w:tblGrid>
-        <w:gridCol w:w="5754"/>
+        <w:gridCol w:w="5753"/>
         <w:gridCol w:w="3096"/>
       </w:tblGrid>
       <w:tr>
@@ -4070,7 +4079,7 @@
         </w:trPr>
         <w:tc>
           <w:tcPr>
-            <w:tcW w:w="5754" w:type="dxa"/>
+            <w:tcW w:w="5753" w:type="dxa"/>
             <w:tcBorders>
               <w:top w:val="single" w:sz="4" w:space="0" w:color="000001"/>
               <w:left w:val="single" w:sz="4" w:space="0" w:color="000001"/>
@@ -4081,7 +4090,7 @@
             </w:tcBorders>
             <w:shd w:fill="FFFFFF" w:val="clear"/>
             <w:tcMar>
-              <w:left w:w="83" w:type="dxa"/>
+              <w:left w:w="78" w:type="dxa"/>
             </w:tcMar>
           </w:tcPr>
           <w:p>
@@ -4116,7 +4125,7 @@
             </w:tcBorders>
             <w:shd w:fill="FFFFFF" w:val="clear"/>
             <w:tcMar>
-              <w:left w:w="83" w:type="dxa"/>
+              <w:left w:w="78" w:type="dxa"/>
             </w:tcMar>
           </w:tcPr>
           <w:p>
@@ -4145,7 +4154,7 @@
         </w:trPr>
         <w:tc>
           <w:tcPr>
-            <w:tcW w:w="5754" w:type="dxa"/>
+            <w:tcW w:w="5753" w:type="dxa"/>
             <w:tcBorders>
               <w:top w:val="single" w:sz="4" w:space="0" w:color="000001"/>
               <w:left w:val="single" w:sz="4" w:space="0" w:color="000001"/>
@@ -4156,7 +4165,7 @@
             </w:tcBorders>
             <w:shd w:fill="FFFFFF" w:val="clear"/>
             <w:tcMar>
-              <w:left w:w="83" w:type="dxa"/>
+              <w:left w:w="78" w:type="dxa"/>
             </w:tcMar>
           </w:tcPr>
           <w:p>
@@ -4186,7 +4195,7 @@
             </w:tcBorders>
             <w:shd w:fill="FFFFFF" w:val="clear"/>
             <w:tcMar>
-              <w:left w:w="83" w:type="dxa"/>
+              <w:left w:w="78" w:type="dxa"/>
             </w:tcMar>
           </w:tcPr>
           <w:p>
@@ -4213,7 +4222,7 @@
         </w:trPr>
         <w:tc>
           <w:tcPr>
-            <w:tcW w:w="5754" w:type="dxa"/>
+            <w:tcW w:w="5753" w:type="dxa"/>
             <w:tcBorders>
               <w:top w:val="single" w:sz="4" w:space="0" w:color="000001"/>
               <w:left w:val="single" w:sz="4" w:space="0" w:color="000001"/>
@@ -4224,7 +4233,7 @@
             </w:tcBorders>
             <w:shd w:fill="FFFFFF" w:val="clear"/>
             <w:tcMar>
-              <w:left w:w="83" w:type="dxa"/>
+              <w:left w:w="78" w:type="dxa"/>
             </w:tcMar>
           </w:tcPr>
           <w:p>
@@ -4254,7 +4263,7 @@
             </w:tcBorders>
             <w:shd w:fill="FFFFFF" w:val="clear"/>
             <w:tcMar>
-              <w:left w:w="83" w:type="dxa"/>
+              <w:left w:w="78" w:type="dxa"/>
             </w:tcMar>
           </w:tcPr>
           <w:p>
@@ -4301,8 +4310,8 @@
       </w:r>
     </w:p>
     <w:sectPr>
-      <w:headerReference w:type="default" r:id="rId7"/>
-      <w:footerReference w:type="default" r:id="rId8"/>
+      <w:headerReference w:type="default" r:id="rId6"/>
+      <w:footerReference w:type="default" r:id="rId7"/>
       <w:type w:val="nextPage"/>
       <w:pgSz w:w="12240" w:h="15840"/>
       <w:pgMar w:left="1134" w:right="1134" w:header="1134" w:top="1417" w:footer="1134" w:bottom="1417" w:gutter="0"/>
@@ -4388,7 +4397,7 @@
         <w:sz w:val="14"/>
       </w:rPr>
       <w:pict>
-        <v:rect id="shape_0" stroked="f" style="position:absolute;margin-left:424.25pt;margin-top:-24.15pt;width:79.8pt;height:74.2pt">
+        <v:rect id="shape_0" stroked="f" style="position:absolute;margin-left:424.25pt;margin-top:-24.1pt;width:79.75pt;height:74.15pt">
           <v:imagedata r:id="rId1" detectmouseclick="t"/>
           <v:wrap v:type="none"/>
           <v:stroke color="#3465a4" joinstyle="round" endcap="flat"/>
@@ -5691,6 +5700,30 @@
       <w:rFonts w:ascii="OpenSymbol" w:hAnsi="OpenSymbol" w:eastAsia="OpenSymbol" w:cs="OpenSymbol"/>
     </w:rPr>
   </w:style>
+  <w:style w:type="character" w:styleId="ListLabel22">
+    <w:name w:val="ListLabel 22"/>
+    <w:rPr>
+      <w:rFonts w:cs="Symbol"/>
+    </w:rPr>
+  </w:style>
+  <w:style w:type="character" w:styleId="ListLabel23">
+    <w:name w:val="ListLabel 23"/>
+    <w:rPr>
+      <w:rFonts w:cs="Courier New"/>
+    </w:rPr>
+  </w:style>
+  <w:style w:type="character" w:styleId="ListLabel24">
+    <w:name w:val="ListLabel 24"/>
+    <w:rPr>
+      <w:rFonts w:cs="Wingdings"/>
+    </w:rPr>
+  </w:style>
+  <w:style w:type="character" w:styleId="ListLabel25">
+    <w:name w:val="ListLabel 25"/>
+    <w:rPr>
+      <w:rFonts w:cs="OpenSymbol"/>
+    </w:rPr>
+  </w:style>
   <w:style w:type="paragraph" w:styleId="Heading" w:customStyle="1">
     <w:name w:val="Heading"/>
     <w:uiPriority w:val="0"/>
@@ -6035,7 +6068,9 @@
   <w:style w:type="paragraph" w:styleId="Subtitle">
     <w:name w:val="Subtitle"/>
     <w:basedOn w:val="Heading"/>
-    <w:pPr/>
+    <w:pPr>
+      <w:jc w:val="left"/>
+    </w:pPr>
     <w:rPr/>
   </w:style>
 </w:styles>

</xml_diff>